<commit_message>
Extras Tweeks + Finished Trailer
</commit_message>
<xml_diff>
--- a/Showcase/Trailer/Koa Trailer Script.docx
+++ b/Showcase/Trailer/Koa Trailer Script.docx
@@ -141,6 +141,19 @@
         <w:rPr>
           <w:lang w:val="en-CA"/>
         </w:rPr>
+        <w:t>The credits.</w:t>
+      </w:r>
+    </w:p>
+    <w:p>
+      <w:pPr>
+        <w:rPr>
+          <w:lang w:val="en-CA"/>
+        </w:rPr>
+      </w:pPr>
+      <w:r>
+        <w:rPr>
+          <w:lang w:val="en-CA"/>
+        </w:rPr>
         <w:t>Achievement</w:t>
       </w:r>
       <w:r>
@@ -160,19 +173,6 @@
         <w:rPr>
           <w:lang w:val="en-CA"/>
         </w:rPr>
-        <w:t>The credits.</w:t>
-      </w:r>
-    </w:p>
-    <w:p>
-      <w:pPr>
-        <w:rPr>
-          <w:lang w:val="en-CA"/>
-        </w:rPr>
-      </w:pPr>
-      <w:r>
-        <w:rPr>
-          <w:lang w:val="en-CA"/>
-        </w:rPr>
         <w:t>And a</w:t>
       </w:r>
       <w:r>
@@ -255,24 +255,49 @@
         <w:rPr>
           <w:lang w:val="en-CA"/>
         </w:rPr>
-        <w:t xml:space="preserve">that this indie dev team </w:t>
-      </w:r>
-      <w:proofErr w:type="gramStart"/>
-      <w:r>
-        <w:rPr>
-          <w:lang w:val="en-CA"/>
-        </w:rPr>
-        <w:t>actually existed</w:t>
-      </w:r>
-      <w:proofErr w:type="gramEnd"/>
-      <w:r>
-        <w:rPr>
-          <w:lang w:val="en-CA"/>
-        </w:rPr>
-        <w:t>.</w:t>
-      </w:r>
+        <w:t>that</w:t>
+      </w:r>
+    </w:p>
+    <w:p>
+      <w:pPr>
+        <w:rPr>
+          <w:lang w:val="en-CA"/>
+        </w:rPr>
+      </w:pPr>
+      <w:r>
+        <w:rPr>
+          <w:lang w:val="en-CA"/>
+        </w:rPr>
+        <w:t>this</w:t>
+      </w:r>
+    </w:p>
+    <w:p>
+      <w:pPr>
+        <w:rPr>
+          <w:lang w:val="en-CA"/>
+        </w:rPr>
+      </w:pPr>
+      <w:r>
+        <w:rPr>
+          <w:lang w:val="en-CA"/>
+        </w:rPr>
+        <w:t>indie dev team</w:t>
+      </w:r>
+    </w:p>
+    <w:p>
+      <w:pPr>
+        <w:rPr>
+          <w:lang w:val="en-CA"/>
+        </w:rPr>
+      </w:pPr>
       <w:bookmarkStart w:id="0" w:name="_GoBack"/>
       <w:bookmarkEnd w:id="0"/>
+      <w:r>
+        <w:rPr>
+          <w:lang w:val="en-CA"/>
+        </w:rPr>
+        <w:t>actually existed.</w:t>
+      </w:r>
     </w:p>
     <w:p>
       <w:pPr>

</xml_diff>